<commit_message>
start simplifying combined matching
</commit_message>
<xml_diff>
--- a/output/Nigeria Carto.docx
+++ b/output/Nigeria Carto.docx
@@ -1,6 +1,6 @@
 
 <file path=word/document.xml><?xml version="1.0" encoding="utf-8"?>
-<w:document xmlns:wpc="http://schemas.microsoft.com/office/word/2010/wordprocessingCanvas" xmlns:mo="http://schemas.microsoft.com/office/mac/office/2008/main" xmlns:mc="http://schemas.openxmlformats.org/markup-compatibility/2006" xmlns:mv="urn:schemas-microsoft-com:mac:vml" xmlns:o="urn:schemas-microsoft-com:office:office" xmlns:r="http://schemas.openxmlformats.org/officeDocument/2006/relationships" xmlns:m="http://schemas.openxmlformats.org/officeDocument/2006/math" xmlns:v="urn:schemas-microsoft-com:vml" xmlns:wp14="http://schemas.microsoft.com/office/word/2010/wordprocessingDrawing" xmlns:wp="http://schemas.openxmlformats.org/drawingml/2006/wordprocessingDrawing" xmlns:w10="urn:schemas-microsoft-com:office:word" xmlns:w="http://schemas.openxmlformats.org/wordprocessingml/2006/main" xmlns:w14="http://schemas.microsoft.com/office/word/2010/wordml" xmlns:w15="http://schemas.microsoft.com/office/word/2012/wordml" xmlns:wpg="http://schemas.microsoft.com/office/word/2010/wordprocessingGroup" xmlns:wpi="http://schemas.microsoft.com/office/word/2010/wordprocessingInk" xmlns:wne="http://schemas.microsoft.com/office/word/2006/wordml" xmlns:wps="http://schemas.microsoft.com/office/word/2010/wordprocessingShape" mc:Ignorable="w14 w15 wp14">
+<w:document xmlns:wpc="http://schemas.microsoft.com/office/word/2010/wordprocessingCanvas" xmlns:mc="http://schemas.openxmlformats.org/markup-compatibility/2006" xmlns:o="urn:schemas-microsoft-com:office:office" xmlns:r="http://schemas.openxmlformats.org/officeDocument/2006/relationships" xmlns:m="http://schemas.openxmlformats.org/officeDocument/2006/math" xmlns:v="urn:schemas-microsoft-com:vml" xmlns:wp14="http://schemas.microsoft.com/office/word/2010/wordprocessingDrawing" xmlns:wp="http://schemas.openxmlformats.org/drawingml/2006/wordprocessingDrawing" xmlns:w10="urn:schemas-microsoft-com:office:word" xmlns:w="http://schemas.openxmlformats.org/wordprocessingml/2006/main" xmlns:w14="http://schemas.microsoft.com/office/word/2010/wordml" xmlns:w15="http://schemas.microsoft.com/office/word/2012/wordml" xmlns:wpg="http://schemas.microsoft.com/office/word/2010/wordprocessingGroup" xmlns:wpi="http://schemas.microsoft.com/office/word/2010/wordprocessingInk" xmlns:wne="http://schemas.microsoft.com/office/word/2006/wordml" xmlns:wps="http://schemas.microsoft.com/office/word/2010/wordprocessingShape" mc:Ignorable="w14 w15 wp14">
   <w:body>
     <w:p>
       <w:pPr>
@@ -84,7 +84,7 @@
     </w:p>
     <w:p>
       <w:pPr>
-        <w:pStyle w:val="Titre1"/>
+        <w:pStyle w:val="Heading1"/>
         <w:rPr>
           <w:lang w:val="en-US"/>
         </w:rPr>
@@ -160,7 +160,7 @@
       <w:commentRangeEnd w:id="0"/>
       <w:r>
         <w:rPr>
-          <w:rStyle w:val="Marquedecommentaire"/>
+          <w:rStyle w:val="CommentReference"/>
         </w:rPr>
         <w:commentReference w:id="0"/>
       </w:r>
@@ -335,7 +335,7 @@
     </w:p>
     <w:p>
       <w:pPr>
-        <w:pStyle w:val="Titre1"/>
+        <w:pStyle w:val="Heading1"/>
         <w:rPr>
           <w:lang w:val="en-US"/>
         </w:rPr>
@@ -370,14 +370,14 @@
       <w:commentRangeEnd w:id="1"/>
       <w:r>
         <w:rPr>
-          <w:rStyle w:val="Marquedecommentaire"/>
+          <w:rStyle w:val="CommentReference"/>
         </w:rPr>
         <w:commentReference w:id="1"/>
       </w:r>
     </w:p>
     <w:p>
       <w:pPr>
-        <w:pStyle w:val="Pardeliste"/>
+        <w:pStyle w:val="ListParagraph"/>
         <w:numPr>
           <w:ilvl w:val="0"/>
           <w:numId w:val="2"/>
@@ -408,7 +408,7 @@
     </w:p>
     <w:p>
       <w:pPr>
-        <w:pStyle w:val="Pardeliste"/>
+        <w:pStyle w:val="ListParagraph"/>
         <w:numPr>
           <w:ilvl w:val="0"/>
           <w:numId w:val="2"/>
@@ -427,7 +427,7 @@
     </w:p>
     <w:p>
       <w:pPr>
-        <w:pStyle w:val="Pardeliste"/>
+        <w:pStyle w:val="ListParagraph"/>
         <w:numPr>
           <w:ilvl w:val="0"/>
           <w:numId w:val="2"/>
@@ -446,7 +446,7 @@
     </w:p>
     <w:p>
       <w:pPr>
-        <w:pStyle w:val="Pardeliste"/>
+        <w:pStyle w:val="ListParagraph"/>
         <w:numPr>
           <w:ilvl w:val="0"/>
           <w:numId w:val="2"/>
@@ -465,7 +465,7 @@
     </w:p>
     <w:p>
       <w:pPr>
-        <w:pStyle w:val="Pardeliste"/>
+        <w:pStyle w:val="ListParagraph"/>
         <w:numPr>
           <w:ilvl w:val="0"/>
           <w:numId w:val="2"/>
@@ -530,7 +530,7 @@
     </w:p>
     <w:p>
       <w:pPr>
-        <w:pStyle w:val="Titre1"/>
+        <w:pStyle w:val="Heading1"/>
         <w:rPr>
           <w:lang w:val="en-US"/>
         </w:rPr>
@@ -549,161 +549,29 @@
         </w:rPr>
       </w:pPr>
       <w:r>
-        <w:t xml:space="preserve">Table XXX shows the </w:t>
+        <w:rPr>
+          <w:lang w:val="en-US"/>
+        </w:rPr>
+        <w:t xml:space="preserve">Table XXX shows the results </w:t>
+      </w:r>
+      <w:r>
+        <w:rPr>
+          <w:lang w:val="en-US"/>
+        </w:rPr>
+        <w:t xml:space="preserve">for each step of the matching algorithm. We see that exact matching of the first stage gives most of the early matching. Later on, the convex hull approach allows to </w:t>
       </w:r>
       <w:proofErr w:type="spellStart"/>
       <w:r>
-        <w:t>results</w:t>
+        <w:rPr>
+          <w:lang w:val="en-US"/>
+        </w:rPr>
+        <w:t>geolocalize</w:t>
       </w:r>
       <w:proofErr w:type="spellEnd"/>
       <w:r>
-        <w:t xml:space="preserve"> </w:t>
-      </w:r>
-      <w:r>
-        <w:t xml:space="preserve">for </w:t>
-      </w:r>
-      <w:proofErr w:type="spellStart"/>
-      <w:r>
-        <w:t>each</w:t>
-      </w:r>
-      <w:proofErr w:type="spellEnd"/>
-      <w:r>
-        <w:t xml:space="preserve"> </w:t>
-      </w:r>
-      <w:proofErr w:type="spellStart"/>
-      <w:r>
-        <w:t>step</w:t>
-      </w:r>
-      <w:proofErr w:type="spellEnd"/>
-      <w:r>
-        <w:t xml:space="preserve"> of the </w:t>
-      </w:r>
-      <w:proofErr w:type="spellStart"/>
-      <w:r>
-        <w:t>matching</w:t>
-      </w:r>
-      <w:proofErr w:type="spellEnd"/>
-      <w:r>
-        <w:t xml:space="preserve"> </w:t>
-      </w:r>
-      <w:proofErr w:type="spellStart"/>
-      <w:r>
-        <w:t>algorithm</w:t>
-      </w:r>
-      <w:proofErr w:type="spellEnd"/>
-      <w:r>
-        <w:t xml:space="preserve">. </w:t>
-      </w:r>
-      <w:proofErr w:type="spellStart"/>
-      <w:r>
-        <w:t>We</w:t>
-      </w:r>
-      <w:proofErr w:type="spellEnd"/>
-      <w:r>
-        <w:t xml:space="preserve"> </w:t>
-      </w:r>
-      <w:proofErr w:type="spellStart"/>
-      <w:r>
-        <w:t>see</w:t>
-      </w:r>
-      <w:proofErr w:type="spellEnd"/>
-      <w:r>
-        <w:t xml:space="preserve"> </w:t>
-      </w:r>
-      <w:proofErr w:type="spellStart"/>
-      <w:r>
-        <w:t>that</w:t>
-      </w:r>
-      <w:proofErr w:type="spellEnd"/>
-      <w:r>
-        <w:t xml:space="preserve"> exact </w:t>
-      </w:r>
-      <w:proofErr w:type="spellStart"/>
-      <w:r>
-        <w:t>matching</w:t>
-      </w:r>
-      <w:proofErr w:type="spellEnd"/>
-      <w:r>
-        <w:t xml:space="preserve"> of the first stage </w:t>
-      </w:r>
-      <w:proofErr w:type="spellStart"/>
-      <w:r>
-        <w:t>gives</w:t>
-      </w:r>
-      <w:proofErr w:type="spellEnd"/>
-      <w:r>
-        <w:t xml:space="preserve"> </w:t>
-      </w:r>
-      <w:proofErr w:type="spellStart"/>
-      <w:r>
-        <w:t>most</w:t>
-      </w:r>
-      <w:proofErr w:type="spellEnd"/>
-      <w:r>
-        <w:t xml:space="preserve"> of the </w:t>
-      </w:r>
-      <w:proofErr w:type="spellStart"/>
-      <w:r>
-        <w:t>early</w:t>
-      </w:r>
-      <w:proofErr w:type="spellEnd"/>
-      <w:r>
-        <w:t xml:space="preserve"> </w:t>
-      </w:r>
-      <w:proofErr w:type="spellStart"/>
-      <w:r>
-        <w:t>matching</w:t>
-      </w:r>
-      <w:proofErr w:type="spellEnd"/>
-      <w:r>
-        <w:t xml:space="preserve">. </w:t>
-      </w:r>
-      <w:proofErr w:type="spellStart"/>
-      <w:r>
-        <w:t>Later</w:t>
-      </w:r>
-      <w:proofErr w:type="spellEnd"/>
-      <w:r>
-        <w:t xml:space="preserve"> on, the </w:t>
-      </w:r>
-      <w:proofErr w:type="spellStart"/>
-      <w:r>
-        <w:t>convex</w:t>
-      </w:r>
-      <w:proofErr w:type="spellEnd"/>
-      <w:r>
-        <w:t xml:space="preserve"> </w:t>
-      </w:r>
-      <w:proofErr w:type="spellStart"/>
-      <w:r>
-        <w:t>hull</w:t>
-      </w:r>
-      <w:proofErr w:type="spellEnd"/>
-      <w:r>
-        <w:t xml:space="preserve"> </w:t>
-      </w:r>
-      <w:proofErr w:type="spellStart"/>
-      <w:r>
-        <w:t>approach</w:t>
-      </w:r>
-      <w:proofErr w:type="spellEnd"/>
-      <w:r>
-        <w:t xml:space="preserve"> </w:t>
-      </w:r>
-      <w:proofErr w:type="spellStart"/>
-      <w:r>
-        <w:t>allows</w:t>
-      </w:r>
-      <w:proofErr w:type="spellEnd"/>
-      <w:r>
-        <w:t xml:space="preserve"> to </w:t>
-      </w:r>
-      <w:proofErr w:type="spellStart"/>
-      <w:r>
-        <w:t>geolocalize</w:t>
-      </w:r>
-      <w:proofErr w:type="spellEnd"/>
-      <w:r>
+        <w:rPr>
+          <w:lang w:val="en-US"/>
+        </w:rPr>
         <w:t xml:space="preserve"> XX</w:t>
       </w:r>
       <w:r>
@@ -736,7 +604,7 @@
     </w:p>
     <w:tbl>
       <w:tblPr>
-        <w:tblStyle w:val="Grilledutableau"/>
+        <w:tblStyle w:val="TableGrid"/>
         <w:tblW w:w="0" w:type="auto"/>
         <w:tblLook w:val="04A0" w:firstRow="1" w:lastRow="0" w:firstColumn="1" w:lastColumn="0" w:noHBand="0" w:noVBand="1"/>
       </w:tblPr>
@@ -1060,536 +928,241 @@
       </w:pPr>
     </w:p>
     <w:p>
-      <w:r>
-        <w:t xml:space="preserve">Regarder les </w:t>
-      </w:r>
-      <w:r>
-        <w:t>prédicteurs</w:t>
-      </w:r>
-      <w:r>
-        <w:t xml:space="preserve"> dans les </w:t>
-      </w:r>
-      <w:proofErr w:type="spellStart"/>
-      <w:r>
-        <w:t>covariables</w:t>
-      </w:r>
-      <w:proofErr w:type="spellEnd"/>
-      <w:r>
-        <w:t xml:space="preserve"> et voir si ça améliore quelque chose.</w:t>
-      </w:r>
-    </w:p>
-    <w:p/>
-    <w:p>
-      <w:r>
-        <w:t>Discussion</w:t>
-      </w:r>
-    </w:p>
-    <w:p>
-      <w:proofErr w:type="spellStart"/>
-      <w:r>
-        <w:t>These</w:t>
-      </w:r>
-      <w:proofErr w:type="spellEnd"/>
-      <w:r>
-        <w:t xml:space="preserve"> </w:t>
-      </w:r>
-      <w:proofErr w:type="spellStart"/>
-      <w:r>
-        <w:t>results</w:t>
-      </w:r>
-      <w:proofErr w:type="spellEnd"/>
-      <w:r>
-        <w:t xml:space="preserve"> are of </w:t>
-      </w:r>
-      <w:proofErr w:type="spellStart"/>
-      <w:r>
-        <w:t>great</w:t>
-      </w:r>
-      <w:proofErr w:type="spellEnd"/>
-      <w:r>
-        <w:t xml:space="preserve"> </w:t>
-      </w:r>
-      <w:proofErr w:type="spellStart"/>
-      <w:r>
-        <w:t>interest</w:t>
-      </w:r>
-      <w:proofErr w:type="spellEnd"/>
-      <w:r>
-        <w:t xml:space="preserve"> as </w:t>
-      </w:r>
-      <w:proofErr w:type="spellStart"/>
-      <w:r>
-        <w:t>they</w:t>
-      </w:r>
-      <w:proofErr w:type="spellEnd"/>
-      <w:r>
-        <w:t xml:space="preserve"> show </w:t>
-      </w:r>
-      <w:proofErr w:type="spellStart"/>
-      <w:r>
-        <w:t>that</w:t>
-      </w:r>
-      <w:proofErr w:type="spellEnd"/>
-      <w:r>
-        <w:t xml:space="preserve"> in a data </w:t>
-      </w:r>
-      <w:proofErr w:type="spellStart"/>
-      <w:r>
-        <w:t>poor</w:t>
-      </w:r>
-      <w:proofErr w:type="spellEnd"/>
-      <w:r>
-        <w:t xml:space="preserve"> situation, the </w:t>
-      </w:r>
-      <w:proofErr w:type="spellStart"/>
-      <w:r>
-        <w:t>availability</w:t>
-      </w:r>
-      <w:proofErr w:type="spellEnd"/>
-      <w:r>
-        <w:t xml:space="preserve"> of </w:t>
-      </w:r>
-      <w:proofErr w:type="spellStart"/>
-      <w:r>
-        <w:t>widely</w:t>
-      </w:r>
-      <w:proofErr w:type="spellEnd"/>
-      <w:r>
-        <w:t xml:space="preserve"> </w:t>
-      </w:r>
-      <w:proofErr w:type="spellStart"/>
-      <w:r>
-        <w:t>available</w:t>
-      </w:r>
-      <w:proofErr w:type="spellEnd"/>
-      <w:r>
-        <w:t xml:space="preserve"> data sources </w:t>
-      </w:r>
-      <w:proofErr w:type="spellStart"/>
-      <w:r>
-        <w:t>can</w:t>
-      </w:r>
-      <w:proofErr w:type="spellEnd"/>
-      <w:r>
-        <w:t xml:space="preserve"> </w:t>
-      </w:r>
-      <w:proofErr w:type="spellStart"/>
-      <w:r>
-        <w:t>be</w:t>
-      </w:r>
-      <w:proofErr w:type="spellEnd"/>
-      <w:r>
-        <w:t xml:space="preserve"> </w:t>
-      </w:r>
-      <w:proofErr w:type="spellStart"/>
-      <w:r>
-        <w:t>leverage</w:t>
-      </w:r>
-      <w:r>
-        <w:t>d</w:t>
-      </w:r>
-      <w:proofErr w:type="spellEnd"/>
-      <w:r>
-        <w:t xml:space="preserve"> to </w:t>
-      </w:r>
-      <w:proofErr w:type="spellStart"/>
-      <w:r>
-        <w:t>improve</w:t>
-      </w:r>
-      <w:proofErr w:type="spellEnd"/>
-      <w:r>
-        <w:t xml:space="preserve"> </w:t>
-      </w:r>
-      <w:proofErr w:type="spellStart"/>
-      <w:r>
-        <w:t>knowledge</w:t>
-      </w:r>
-      <w:proofErr w:type="spellEnd"/>
-      <w:r>
-        <w:t xml:space="preserve"> and </w:t>
-      </w:r>
-      <w:proofErr w:type="spellStart"/>
-      <w:r>
-        <w:t>complete</w:t>
-      </w:r>
-      <w:proofErr w:type="spellEnd"/>
-      <w:r>
-        <w:t xml:space="preserve"> </w:t>
-      </w:r>
-      <w:proofErr w:type="spellStart"/>
-      <w:r>
-        <w:t>missing</w:t>
-      </w:r>
-      <w:proofErr w:type="spellEnd"/>
-      <w:r>
-        <w:t xml:space="preserve"> information. The </w:t>
-      </w:r>
-      <w:proofErr w:type="spellStart"/>
-      <w:r>
-        <w:t>methods</w:t>
-      </w:r>
-      <w:proofErr w:type="spellEnd"/>
-      <w:r>
-        <w:t xml:space="preserve"> </w:t>
-      </w:r>
-      <w:proofErr w:type="spellStart"/>
-      <w:r>
-        <w:t>used</w:t>
-      </w:r>
-      <w:proofErr w:type="spellEnd"/>
-      <w:r>
-        <w:t xml:space="preserve"> in </w:t>
-      </w:r>
-      <w:proofErr w:type="spellStart"/>
-      <w:r>
-        <w:t>this</w:t>
-      </w:r>
-      <w:proofErr w:type="spellEnd"/>
-      <w:r>
-        <w:t xml:space="preserve"> </w:t>
-      </w:r>
-      <w:proofErr w:type="spellStart"/>
-      <w:r>
-        <w:t>work</w:t>
-      </w:r>
-      <w:proofErr w:type="spellEnd"/>
-      <w:r>
-        <w:t xml:space="preserve"> are </w:t>
-      </w:r>
-      <w:proofErr w:type="spellStart"/>
-      <w:r>
-        <w:t>specific</w:t>
-      </w:r>
-      <w:proofErr w:type="spellEnd"/>
-      <w:r>
-        <w:t xml:space="preserve"> to the </w:t>
-      </w:r>
-      <w:proofErr w:type="spellStart"/>
-      <w:r>
-        <w:t>matter</w:t>
-      </w:r>
-      <w:proofErr w:type="spellEnd"/>
-      <w:r>
-        <w:t xml:space="preserve"> of </w:t>
-      </w:r>
-      <w:proofErr w:type="spellStart"/>
-      <w:r>
-        <w:t>interest</w:t>
-      </w:r>
-      <w:proofErr w:type="spellEnd"/>
-      <w:r>
-        <w:t xml:space="preserve">, but </w:t>
-      </w:r>
-      <w:proofErr w:type="spellStart"/>
-      <w:r>
-        <w:t>can</w:t>
-      </w:r>
-      <w:proofErr w:type="spellEnd"/>
-      <w:r>
-        <w:t xml:space="preserve"> </w:t>
-      </w:r>
-      <w:proofErr w:type="spellStart"/>
-      <w:r>
-        <w:t>be</w:t>
-      </w:r>
-      <w:proofErr w:type="spellEnd"/>
-      <w:r>
-        <w:t xml:space="preserve"> </w:t>
-      </w:r>
-      <w:proofErr w:type="spellStart"/>
-      <w:r>
-        <w:t>modified</w:t>
-      </w:r>
-      <w:proofErr w:type="spellEnd"/>
-      <w:r>
-        <w:t xml:space="preserve"> to </w:t>
-      </w:r>
-      <w:proofErr w:type="spellStart"/>
-      <w:r>
-        <w:t>answer</w:t>
-      </w:r>
-      <w:proofErr w:type="spellEnd"/>
-      <w:r>
-        <w:t xml:space="preserve"> </w:t>
-      </w:r>
-      <w:proofErr w:type="spellStart"/>
-      <w:r>
-        <w:t>different</w:t>
-      </w:r>
-      <w:proofErr w:type="spellEnd"/>
-      <w:r>
-        <w:t xml:space="preserve"> </w:t>
-      </w:r>
-      <w:proofErr w:type="spellStart"/>
-      <w:r>
-        <w:t>needs</w:t>
-      </w:r>
-      <w:proofErr w:type="spellEnd"/>
-      <w:r>
-        <w:t xml:space="preserve"> and situation. The </w:t>
-      </w:r>
-      <w:proofErr w:type="spellStart"/>
-      <w:r>
-        <w:t>unvailability</w:t>
-      </w:r>
-      <w:proofErr w:type="spellEnd"/>
-      <w:r>
-        <w:t xml:space="preserve"> of exact </w:t>
-      </w:r>
-      <w:proofErr w:type="spellStart"/>
-      <w:r>
-        <w:t>ward</w:t>
-      </w:r>
-      <w:proofErr w:type="spellEnd"/>
-      <w:r>
-        <w:t xml:space="preserve"> </w:t>
-      </w:r>
-      <w:proofErr w:type="spellStart"/>
-      <w:r>
-        <w:t>borders</w:t>
-      </w:r>
-      <w:proofErr w:type="spellEnd"/>
-      <w:r>
-        <w:t xml:space="preserve"> </w:t>
-      </w:r>
-      <w:proofErr w:type="spellStart"/>
-      <w:r>
-        <w:t>drove</w:t>
-      </w:r>
-      <w:proofErr w:type="spellEnd"/>
-      <w:r>
-        <w:t xml:space="preserve"> us to explore </w:t>
-      </w:r>
-      <w:proofErr w:type="spellStart"/>
-      <w:r>
-        <w:t>convex</w:t>
-      </w:r>
-      <w:proofErr w:type="spellEnd"/>
-      <w:r>
-        <w:t xml:space="preserve"> </w:t>
-      </w:r>
-      <w:proofErr w:type="spellStart"/>
-      <w:r>
-        <w:t>hull</w:t>
-      </w:r>
-      <w:proofErr w:type="spellEnd"/>
-      <w:r>
-        <w:t xml:space="preserve"> solutions for the </w:t>
-      </w:r>
-      <w:proofErr w:type="spellStart"/>
-      <w:r>
-        <w:t>matching</w:t>
-      </w:r>
-      <w:proofErr w:type="spellEnd"/>
-      <w:r>
-        <w:t xml:space="preserve"> of </w:t>
-      </w:r>
-      <w:proofErr w:type="spellStart"/>
-      <w:r>
-        <w:t>most</w:t>
-      </w:r>
-      <w:proofErr w:type="spellEnd"/>
-      <w:r>
-        <w:t xml:space="preserve"> </w:t>
-      </w:r>
-      <w:proofErr w:type="spellStart"/>
-      <w:r>
-        <w:t>faciltiies</w:t>
-      </w:r>
-      <w:proofErr w:type="spellEnd"/>
-      <w:r>
-        <w:t xml:space="preserve">. In </w:t>
-      </w:r>
-      <w:proofErr w:type="spellStart"/>
-      <w:r>
-        <w:t>other</w:t>
-      </w:r>
-      <w:proofErr w:type="spellEnd"/>
-      <w:r>
-        <w:t xml:space="preserve"> </w:t>
-      </w:r>
-      <w:proofErr w:type="spellStart"/>
-      <w:r>
-        <w:t>contexts</w:t>
-      </w:r>
-      <w:proofErr w:type="spellEnd"/>
-      <w:r>
-        <w:t xml:space="preserve">, </w:t>
-      </w:r>
-      <w:proofErr w:type="spellStart"/>
-      <w:r>
-        <w:t>this</w:t>
-      </w:r>
-      <w:proofErr w:type="spellEnd"/>
-      <w:r>
-        <w:t xml:space="preserve"> </w:t>
-      </w:r>
-      <w:proofErr w:type="spellStart"/>
-      <w:r>
-        <w:t>step</w:t>
-      </w:r>
-      <w:proofErr w:type="spellEnd"/>
-      <w:r>
-        <w:t xml:space="preserve"> </w:t>
-      </w:r>
-      <w:proofErr w:type="spellStart"/>
-      <w:r>
-        <w:t>may</w:t>
-      </w:r>
-      <w:proofErr w:type="spellEnd"/>
-      <w:r>
-        <w:t xml:space="preserve"> not </w:t>
-      </w:r>
-      <w:proofErr w:type="spellStart"/>
-      <w:r>
-        <w:t>be</w:t>
-      </w:r>
-      <w:proofErr w:type="spellEnd"/>
-      <w:r>
-        <w:t xml:space="preserve"> usable, if </w:t>
-      </w:r>
-      <w:proofErr w:type="spellStart"/>
-      <w:r>
-        <w:t>low</w:t>
-      </w:r>
-      <w:proofErr w:type="spellEnd"/>
-      <w:r>
-        <w:t xml:space="preserve"> </w:t>
-      </w:r>
-      <w:proofErr w:type="spellStart"/>
-      <w:r>
-        <w:t>level</w:t>
-      </w:r>
-      <w:proofErr w:type="spellEnd"/>
-      <w:r>
-        <w:t xml:space="preserve"> border data are </w:t>
-      </w:r>
-      <w:proofErr w:type="spellStart"/>
-      <w:r>
-        <w:t>available</w:t>
-      </w:r>
-      <w:proofErr w:type="spellEnd"/>
-      <w:r>
-        <w:t xml:space="preserve">. </w:t>
-      </w:r>
-      <w:proofErr w:type="spellStart"/>
-      <w:r>
-        <w:t>Conversely</w:t>
-      </w:r>
-      <w:proofErr w:type="spellEnd"/>
-      <w:r>
-        <w:t xml:space="preserve">, </w:t>
-      </w:r>
-      <w:proofErr w:type="spellStart"/>
-      <w:r>
-        <w:t>our</w:t>
-      </w:r>
-      <w:proofErr w:type="spellEnd"/>
-      <w:r>
-        <w:t xml:space="preserve"> </w:t>
-      </w:r>
-      <w:proofErr w:type="spellStart"/>
-      <w:r>
-        <w:t>approach</w:t>
-      </w:r>
-      <w:proofErr w:type="spellEnd"/>
-      <w:r>
-        <w:t xml:space="preserve"> of </w:t>
-      </w:r>
-      <w:proofErr w:type="spellStart"/>
-      <w:r>
-        <w:t>name</w:t>
-      </w:r>
-      <w:proofErr w:type="spellEnd"/>
-      <w:r>
-        <w:t xml:space="preserve"> </w:t>
-      </w:r>
-      <w:proofErr w:type="spellStart"/>
-      <w:r>
-        <w:t>matching</w:t>
-      </w:r>
-      <w:proofErr w:type="spellEnd"/>
-      <w:r>
-        <w:t xml:space="preserve"> </w:t>
-      </w:r>
-      <w:proofErr w:type="spellStart"/>
-      <w:r>
-        <w:t>works</w:t>
-      </w:r>
-      <w:proofErr w:type="spellEnd"/>
-      <w:r>
-        <w:t xml:space="preserve"> </w:t>
-      </w:r>
-      <w:proofErr w:type="spellStart"/>
-      <w:r>
-        <w:t>mainly</w:t>
-      </w:r>
-      <w:proofErr w:type="spellEnd"/>
-      <w:r>
-        <w:t xml:space="preserve"> </w:t>
-      </w:r>
-      <w:proofErr w:type="spellStart"/>
-      <w:r>
-        <w:t>because</w:t>
-      </w:r>
-      <w:proofErr w:type="spellEnd"/>
-      <w:r>
-        <w:t xml:space="preserve"> of the </w:t>
-      </w:r>
-      <w:proofErr w:type="spellStart"/>
-      <w:r>
-        <w:t>way</w:t>
-      </w:r>
-      <w:proofErr w:type="spellEnd"/>
-      <w:r>
-        <w:t xml:space="preserve"> </w:t>
-      </w:r>
-      <w:proofErr w:type="spellStart"/>
-      <w:r>
-        <w:t>health</w:t>
-      </w:r>
-      <w:proofErr w:type="spellEnd"/>
-      <w:r>
-        <w:t xml:space="preserve"> </w:t>
-      </w:r>
-      <w:proofErr w:type="spellStart"/>
-      <w:r>
-        <w:t>facilities</w:t>
-      </w:r>
-      <w:proofErr w:type="spellEnd"/>
-      <w:r>
-        <w:t xml:space="preserve"> are </w:t>
-      </w:r>
-      <w:proofErr w:type="spellStart"/>
-      <w:r>
-        <w:t>named</w:t>
-      </w:r>
-      <w:proofErr w:type="spellEnd"/>
-      <w:r>
-        <w:t xml:space="preserve">. </w:t>
-      </w:r>
-    </w:p>
-    <w:p>
-      <w:proofErr w:type="spellStart"/>
-      <w:r>
-        <w:t>Working</w:t>
-      </w:r>
-      <w:proofErr w:type="spellEnd"/>
-      <w:r>
-        <w:t xml:space="preserve"> </w:t>
-      </w:r>
-      <w:proofErr w:type="spellStart"/>
-      <w:r>
-        <w:t>with</w:t>
-      </w:r>
-      <w:proofErr w:type="spellEnd"/>
-      <w:r>
-        <w:t xml:space="preserve"> </w:t>
+      <w:pPr>
+        <w:rPr>
+          <w:lang w:val="en-US"/>
+        </w:rPr>
+      </w:pPr>
+      <w:r>
+        <w:rPr>
+          <w:lang w:val="en-US"/>
+        </w:rPr>
+        <w:t xml:space="preserve">Tab 1 N results and precision for each stage </w:t>
+      </w:r>
+    </w:p>
+    <w:p>
+      <w:pPr>
+        <w:rPr>
+          <w:lang w:val="en-US"/>
+        </w:rPr>
+      </w:pPr>
+    </w:p>
+    <w:p>
+      <w:pPr>
+        <w:rPr>
+          <w:lang w:val="en-US"/>
+        </w:rPr>
+      </w:pPr>
+      <w:r>
+        <w:rPr>
+          <w:lang w:val="en-US"/>
+        </w:rPr>
+        <w:t>Tab 2 Results by state</w:t>
+      </w:r>
+    </w:p>
+    <w:p>
+      <w:pPr>
+        <w:rPr>
+          <w:lang w:val="en-US"/>
+        </w:rPr>
+      </w:pPr>
+    </w:p>
+    <w:p>
+      <w:pPr>
+        <w:rPr>
+          <w:lang w:val="en-US"/>
+        </w:rPr>
+      </w:pPr>
+      <w:r>
+        <w:rPr>
+          <w:lang w:val="en-US"/>
+        </w:rPr>
+        <w:t>Tab 3 Results by facility type</w:t>
+      </w:r>
+    </w:p>
+    <w:p>
+      <w:pPr>
+        <w:rPr>
+          <w:lang w:val="en-US"/>
+        </w:rPr>
+      </w:pPr>
+    </w:p>
+    <w:p>
+      <w:pPr>
+        <w:rPr>
+          <w:lang w:val="en-US"/>
+        </w:rPr>
+      </w:pPr>
+      <w:r>
+        <w:rPr>
+          <w:lang w:val="en-US"/>
+        </w:rPr>
+        <w:t>Model 1: prediction validity</w:t>
+      </w:r>
+    </w:p>
+    <w:p>
+      <w:pPr>
+        <w:rPr>
+          <w:lang w:val="en-US"/>
+        </w:rPr>
+      </w:pPr>
+      <w:r>
+        <w:rPr>
+          <w:lang w:val="en-US"/>
+        </w:rPr>
+        <w:t xml:space="preserve">Model 2: </w:t>
       </w:r>
       <w:bookmarkStart w:id="2" w:name="_GoBack"/>
       <w:bookmarkEnd w:id="2"/>
+    </w:p>
+    <w:p>
+      <w:pPr>
+        <w:rPr>
+          <w:lang w:val="en-US"/>
+        </w:rPr>
+      </w:pPr>
+    </w:p>
+    <w:p>
+      <w:r>
+        <w:t xml:space="preserve">Regarder les </w:t>
+      </w:r>
+      <w:r>
+        <w:t>prédicteurs</w:t>
+      </w:r>
+      <w:r>
+        <w:t xml:space="preserve"> dans les </w:t>
+      </w:r>
+      <w:proofErr w:type="spellStart"/>
+      <w:r>
+        <w:t>covariables</w:t>
+      </w:r>
+      <w:proofErr w:type="spellEnd"/>
+      <w:r>
+        <w:t xml:space="preserve"> et voir si ça améliore quelque chose.</w:t>
+      </w:r>
+    </w:p>
+    <w:p/>
+    <w:p>
+      <w:pPr>
+        <w:rPr>
+          <w:lang w:val="en-US"/>
+        </w:rPr>
+      </w:pPr>
+      <w:r>
+        <w:rPr>
+          <w:lang w:val="en-US"/>
+        </w:rPr>
+        <w:t>Discussion</w:t>
+      </w:r>
+    </w:p>
+    <w:p>
+      <w:pPr>
+        <w:rPr>
+          <w:lang w:val="en-US"/>
+        </w:rPr>
+      </w:pPr>
+      <w:r>
+        <w:rPr>
+          <w:lang w:val="en-US"/>
+        </w:rPr>
+        <w:t xml:space="preserve">These results are of great interest as they show that in a data poor situation, the availability of </w:t>
+      </w:r>
+      <w:proofErr w:type="gramStart"/>
+      <w:r>
+        <w:rPr>
+          <w:lang w:val="en-US"/>
+        </w:rPr>
+        <w:t>widely</w:t>
+      </w:r>
+      <w:proofErr w:type="gramEnd"/>
+      <w:r>
+        <w:rPr>
+          <w:lang w:val="en-US"/>
+        </w:rPr>
+        <w:t xml:space="preserve"> available data sources can be leverage</w:t>
+      </w:r>
+      <w:r>
+        <w:rPr>
+          <w:lang w:val="en-US"/>
+        </w:rPr>
+        <w:t>d</w:t>
+      </w:r>
+      <w:r>
+        <w:rPr>
+          <w:lang w:val="en-US"/>
+        </w:rPr>
+        <w:t xml:space="preserve"> to improve </w:t>
+      </w:r>
+      <w:r>
+        <w:rPr>
+          <w:lang w:val="en-US"/>
+        </w:rPr>
+        <w:t xml:space="preserve">knowledge and complete missing information. The methods used in this work are specific to the matter of interest, but can be modified to </w:t>
+      </w:r>
+      <w:r>
+        <w:rPr>
+          <w:lang w:val="en-US"/>
+        </w:rPr>
+        <w:t xml:space="preserve">answer different needs and situation. The </w:t>
+      </w:r>
+      <w:proofErr w:type="spellStart"/>
+      <w:r>
+        <w:rPr>
+          <w:lang w:val="en-US"/>
+        </w:rPr>
+        <w:t>unvailability</w:t>
+      </w:r>
+      <w:proofErr w:type="spellEnd"/>
+      <w:r>
+        <w:rPr>
+          <w:lang w:val="en-US"/>
+        </w:rPr>
+        <w:t xml:space="preserve"> of exact ward borders drove us to explore </w:t>
+      </w:r>
+      <w:r>
+        <w:rPr>
+          <w:lang w:val="en-US"/>
+        </w:rPr>
+        <w:t xml:space="preserve">convex hull solutions for the matching of most </w:t>
+      </w:r>
+      <w:proofErr w:type="spellStart"/>
+      <w:r>
+        <w:rPr>
+          <w:lang w:val="en-US"/>
+        </w:rPr>
+        <w:t>faciltiies</w:t>
+      </w:r>
+      <w:proofErr w:type="spellEnd"/>
+      <w:r>
+        <w:rPr>
+          <w:lang w:val="en-US"/>
+        </w:rPr>
+        <w:t xml:space="preserve">. In other contexts, this step may not </w:t>
+      </w:r>
+      <w:r>
+        <w:rPr>
+          <w:lang w:val="en-US"/>
+        </w:rPr>
+        <w:lastRenderedPageBreak/>
+        <w:t xml:space="preserve">be usable, if low level border data are available. Conversely, our approach of name matching works mainly because of the way health facilities are named. </w:t>
+      </w:r>
+    </w:p>
+    <w:p>
+      <w:proofErr w:type="spellStart"/>
+      <w:r>
+        <w:t>Working</w:t>
+      </w:r>
+      <w:proofErr w:type="spellEnd"/>
       <w:r>
         <w:t xml:space="preserve"> </w:t>
+      </w:r>
+      <w:proofErr w:type="spellStart"/>
+      <w:r>
+        <w:t>with</w:t>
+      </w:r>
+      <w:proofErr w:type="spellEnd"/>
+      <w:r>
+        <w:t xml:space="preserve">  </w:t>
       </w:r>
     </w:p>
     <w:p>
@@ -1610,15 +1183,15 @@
 </file>
 
 <file path=word/comments.xml><?xml version="1.0" encoding="utf-8"?>
-<w:comments xmlns:wpc="http://schemas.microsoft.com/office/word/2010/wordprocessingCanvas" xmlns:mo="http://schemas.microsoft.com/office/mac/office/2008/main" xmlns:mc="http://schemas.openxmlformats.org/markup-compatibility/2006" xmlns:mv="urn:schemas-microsoft-com:mac:vml" xmlns:o="urn:schemas-microsoft-com:office:office" xmlns:r="http://schemas.openxmlformats.org/officeDocument/2006/relationships" xmlns:m="http://schemas.openxmlformats.org/officeDocument/2006/math" xmlns:v="urn:schemas-microsoft-com:vml" xmlns:wp14="http://schemas.microsoft.com/office/word/2010/wordprocessingDrawing" xmlns:wp="http://schemas.openxmlformats.org/drawingml/2006/wordprocessingDrawing" xmlns:w10="urn:schemas-microsoft-com:office:word" xmlns:w="http://schemas.openxmlformats.org/wordprocessingml/2006/main" xmlns:w14="http://schemas.microsoft.com/office/word/2010/wordml" xmlns:w15="http://schemas.microsoft.com/office/word/2012/wordml" xmlns:wpg="http://schemas.microsoft.com/office/word/2010/wordprocessingGroup" xmlns:wpi="http://schemas.microsoft.com/office/word/2010/wordprocessingInk" xmlns:wne="http://schemas.microsoft.com/office/word/2006/wordml" xmlns:wps="http://schemas.microsoft.com/office/word/2010/wordprocessingShape" mc:Ignorable="w14 w15 wp14">
+<w:comments xmlns:wpc="http://schemas.microsoft.com/office/word/2010/wordprocessingCanvas" xmlns:mc="http://schemas.openxmlformats.org/markup-compatibility/2006" xmlns:o="urn:schemas-microsoft-com:office:office" xmlns:r="http://schemas.openxmlformats.org/officeDocument/2006/relationships" xmlns:m="http://schemas.openxmlformats.org/officeDocument/2006/math" xmlns:v="urn:schemas-microsoft-com:vml" xmlns:wp14="http://schemas.microsoft.com/office/word/2010/wordprocessingDrawing" xmlns:wp="http://schemas.openxmlformats.org/drawingml/2006/wordprocessingDrawing" xmlns:w10="urn:schemas-microsoft-com:office:word" xmlns:w="http://schemas.openxmlformats.org/wordprocessingml/2006/main" xmlns:w14="http://schemas.microsoft.com/office/word/2010/wordml" xmlns:w15="http://schemas.microsoft.com/office/word/2012/wordml" xmlns:wpg="http://schemas.microsoft.com/office/word/2010/wordprocessingGroup" xmlns:wpi="http://schemas.microsoft.com/office/word/2010/wordprocessingInk" xmlns:wne="http://schemas.microsoft.com/office/word/2006/wordml" xmlns:wps="http://schemas.microsoft.com/office/word/2010/wordprocessingShape" mc:Ignorable="w14 w15 wp14">
   <w:comment w:id="0" w:author="Gregoire Lurton" w:date="2016-03-16T08:47:00Z" w:initials="GL">
     <w:p>
       <w:pPr>
-        <w:pStyle w:val="Commentaire"/>
-      </w:pPr>
-      <w:r>
-        <w:rPr>
-          <w:rStyle w:val="Marquedecommentaire"/>
+        <w:pStyle w:val="CommentText"/>
+      </w:pPr>
+      <w:r>
+        <w:rPr>
+          <w:rStyle w:val="CommentReference"/>
         </w:rPr>
         <w:annotationRef/>
       </w:r>
@@ -1638,11 +1211,11 @@
   <w:comment w:id="1" w:author="Gregoire Lurton" w:date="2016-03-16T09:11:00Z" w:initials="GL">
     <w:p>
       <w:pPr>
-        <w:pStyle w:val="Commentaire"/>
-      </w:pPr>
-      <w:r>
-        <w:rPr>
-          <w:rStyle w:val="Marquedecommentaire"/>
+        <w:pStyle w:val="CommentText"/>
+      </w:pPr>
+      <w:r>
+        <w:rPr>
+          <w:rStyle w:val="CommentReference"/>
         </w:rPr>
         <w:annotationRef/>
       </w:r>
@@ -1668,15 +1241,15 @@
 </file>
 
 <file path=word/commentsExtended.xml><?xml version="1.0" encoding="utf-8"?>
-<w15:commentsEx xmlns:wpc="http://schemas.microsoft.com/office/word/2010/wordprocessingCanvas" xmlns:mo="http://schemas.microsoft.com/office/mac/office/2008/main" xmlns:mc="http://schemas.openxmlformats.org/markup-compatibility/2006" xmlns:mv="urn:schemas-microsoft-com:mac:vml" xmlns:o="urn:schemas-microsoft-com:office:office" xmlns:r="http://schemas.openxmlformats.org/officeDocument/2006/relationships" xmlns:m="http://schemas.openxmlformats.org/officeDocument/2006/math" xmlns:v="urn:schemas-microsoft-com:vml" xmlns:wp14="http://schemas.microsoft.com/office/word/2010/wordprocessingDrawing" xmlns:wp="http://schemas.openxmlformats.org/drawingml/2006/wordprocessingDrawing" xmlns:w10="urn:schemas-microsoft-com:office:word" xmlns:w="http://schemas.openxmlformats.org/wordprocessingml/2006/main" xmlns:w14="http://schemas.microsoft.com/office/word/2010/wordml" xmlns:w15="http://schemas.microsoft.com/office/word/2012/wordml" xmlns:wpg="http://schemas.microsoft.com/office/word/2010/wordprocessingGroup" xmlns:wpi="http://schemas.microsoft.com/office/word/2010/wordprocessingInk" xmlns:wne="http://schemas.microsoft.com/office/word/2006/wordml" xmlns:wps="http://schemas.microsoft.com/office/word/2010/wordprocessingShape" mc:Ignorable="w14 w15 wp14">
+<w15:commentsEx xmlns:wpc="http://schemas.microsoft.com/office/word/2010/wordprocessingCanvas" xmlns:mc="http://schemas.openxmlformats.org/markup-compatibility/2006" xmlns:o="urn:schemas-microsoft-com:office:office" xmlns:r="http://schemas.openxmlformats.org/officeDocument/2006/relationships" xmlns:m="http://schemas.openxmlformats.org/officeDocument/2006/math" xmlns:v="urn:schemas-microsoft-com:vml" xmlns:wp14="http://schemas.microsoft.com/office/word/2010/wordprocessingDrawing" xmlns:wp="http://schemas.openxmlformats.org/drawingml/2006/wordprocessingDrawing" xmlns:w10="urn:schemas-microsoft-com:office:word" xmlns:w="http://schemas.openxmlformats.org/wordprocessingml/2006/main" xmlns:w14="http://schemas.microsoft.com/office/word/2010/wordml" xmlns:w15="http://schemas.microsoft.com/office/word/2012/wordml" xmlns:wpg="http://schemas.microsoft.com/office/word/2010/wordprocessingGroup" xmlns:wpi="http://schemas.microsoft.com/office/word/2010/wordprocessingInk" xmlns:wne="http://schemas.microsoft.com/office/word/2006/wordml" xmlns:wps="http://schemas.microsoft.com/office/word/2010/wordprocessingShape" mc:Ignorable="w14 w15 wp14">
   <w15:commentEx w15:paraId="43FF3046" w15:done="0"/>
   <w15:commentEx w15:paraId="02769D2F" w15:done="0"/>
 </w15:commentsEx>
 </file>
 
 <file path=word/numbering.xml><?xml version="1.0" encoding="utf-8"?>
-<w:numbering xmlns:wpc="http://schemas.microsoft.com/office/word/2010/wordprocessingCanvas" xmlns:mo="http://schemas.microsoft.com/office/mac/office/2008/main" xmlns:mc="http://schemas.openxmlformats.org/markup-compatibility/2006" xmlns:mv="urn:schemas-microsoft-com:mac:vml" xmlns:o="urn:schemas-microsoft-com:office:office" xmlns:r="http://schemas.openxmlformats.org/officeDocument/2006/relationships" xmlns:m="http://schemas.openxmlformats.org/officeDocument/2006/math" xmlns:v="urn:schemas-microsoft-com:vml" xmlns:wp14="http://schemas.microsoft.com/office/word/2010/wordprocessingDrawing" xmlns:wp="http://schemas.openxmlformats.org/drawingml/2006/wordprocessingDrawing" xmlns:w10="urn:schemas-microsoft-com:office:word" xmlns:w="http://schemas.openxmlformats.org/wordprocessingml/2006/main" xmlns:w14="http://schemas.microsoft.com/office/word/2010/wordml" xmlns:w15="http://schemas.microsoft.com/office/word/2012/wordml" xmlns:wpg="http://schemas.microsoft.com/office/word/2010/wordprocessingGroup" xmlns:wpi="http://schemas.microsoft.com/office/word/2010/wordprocessingInk" xmlns:wne="http://schemas.microsoft.com/office/word/2006/wordml" xmlns:wps="http://schemas.microsoft.com/office/word/2010/wordprocessingShape" mc:Ignorable="w14 w15 wp14">
-  <w:abstractNum w:abstractNumId="0">
+<w:numbering xmlns:wpc="http://schemas.microsoft.com/office/word/2010/wordprocessingCanvas" xmlns:mc="http://schemas.openxmlformats.org/markup-compatibility/2006" xmlns:o="urn:schemas-microsoft-com:office:office" xmlns:r="http://schemas.openxmlformats.org/officeDocument/2006/relationships" xmlns:m="http://schemas.openxmlformats.org/officeDocument/2006/math" xmlns:v="urn:schemas-microsoft-com:vml" xmlns:wp14="http://schemas.microsoft.com/office/word/2010/wordprocessingDrawing" xmlns:wp="http://schemas.openxmlformats.org/drawingml/2006/wordprocessingDrawing" xmlns:w10="urn:schemas-microsoft-com:office:word" xmlns:w="http://schemas.openxmlformats.org/wordprocessingml/2006/main" xmlns:w14="http://schemas.microsoft.com/office/word/2010/wordml" xmlns:w15="http://schemas.microsoft.com/office/word/2012/wordml" xmlns:wpg="http://schemas.microsoft.com/office/word/2010/wordprocessingGroup" xmlns:wpi="http://schemas.microsoft.com/office/word/2010/wordprocessingInk" xmlns:wne="http://schemas.microsoft.com/office/word/2006/wordml" xmlns:wps="http://schemas.microsoft.com/office/word/2010/wordprocessingShape" mc:Ignorable="w14 w15 wp14">
+  <w:abstractNum w:abstractNumId="0" w15:restartNumberingAfterBreak="0">
     <w:nsid w:val="082E0EF4"/>
     <w:multiLevelType w:val="hybridMultilevel"/>
     <w:tmpl w:val="8EBAE11C"/>
@@ -1765,7 +1338,7 @@
       </w:pPr>
     </w:lvl>
   </w:abstractNum>
-  <w:abstractNum w:abstractNumId="1">
+  <w:abstractNum w:abstractNumId="1" w15:restartNumberingAfterBreak="0">
     <w:nsid w:val="32E36EBA"/>
     <w:multiLevelType w:val="hybridMultilevel"/>
     <w:tmpl w:val="888AB720"/>
@@ -1854,7 +1427,7 @@
       </w:pPr>
     </w:lvl>
   </w:abstractNum>
-  <w:abstractNum w:abstractNumId="2">
+  <w:abstractNum w:abstractNumId="2" w15:restartNumberingAfterBreak="0">
     <w:nsid w:val="67CB18AE"/>
     <w:multiLevelType w:val="hybridMultilevel"/>
     <w:tmpl w:val="19A2B426"/>
@@ -1943,7 +1516,7 @@
       </w:pPr>
     </w:lvl>
   </w:abstractNum>
-  <w:abstractNum w:abstractNumId="3">
+  <w:abstractNum w:abstractNumId="3" w15:restartNumberingAfterBreak="0">
     <w:nsid w:val="6C87348B"/>
     <w:multiLevelType w:val="hybridMultilevel"/>
     <w:tmpl w:val="D696C44E"/>
@@ -2072,7 +1645,7 @@
 </file>
 
 <file path=word/people.xml><?xml version="1.0" encoding="utf-8"?>
-<w15:people xmlns:wpc="http://schemas.microsoft.com/office/word/2010/wordprocessingCanvas" xmlns:mo="http://schemas.microsoft.com/office/mac/office/2008/main" xmlns:mc="http://schemas.openxmlformats.org/markup-compatibility/2006" xmlns:mv="urn:schemas-microsoft-com:mac:vml" xmlns:o="urn:schemas-microsoft-com:office:office" xmlns:r="http://schemas.openxmlformats.org/officeDocument/2006/relationships" xmlns:m="http://schemas.openxmlformats.org/officeDocument/2006/math" xmlns:v="urn:schemas-microsoft-com:vml" xmlns:wp14="http://schemas.microsoft.com/office/word/2010/wordprocessingDrawing" xmlns:wp="http://schemas.openxmlformats.org/drawingml/2006/wordprocessingDrawing" xmlns:w10="urn:schemas-microsoft-com:office:word" xmlns:w="http://schemas.openxmlformats.org/wordprocessingml/2006/main" xmlns:w14="http://schemas.microsoft.com/office/word/2010/wordml" xmlns:w15="http://schemas.microsoft.com/office/word/2012/wordml" xmlns:wpg="http://schemas.microsoft.com/office/word/2010/wordprocessingGroup" xmlns:wpi="http://schemas.microsoft.com/office/word/2010/wordprocessingInk" xmlns:wne="http://schemas.microsoft.com/office/word/2006/wordml" xmlns:wps="http://schemas.microsoft.com/office/word/2010/wordprocessingShape" mc:Ignorable="w14 w15 wp14">
+<w15:people xmlns:wpc="http://schemas.microsoft.com/office/word/2010/wordprocessingCanvas" xmlns:mc="http://schemas.openxmlformats.org/markup-compatibility/2006" xmlns:o="urn:schemas-microsoft-com:office:office" xmlns:r="http://schemas.openxmlformats.org/officeDocument/2006/relationships" xmlns:m="http://schemas.openxmlformats.org/officeDocument/2006/math" xmlns:v="urn:schemas-microsoft-com:vml" xmlns:wp14="http://schemas.microsoft.com/office/word/2010/wordprocessingDrawing" xmlns:wp="http://schemas.openxmlformats.org/drawingml/2006/wordprocessingDrawing" xmlns:w10="urn:schemas-microsoft-com:office:word" xmlns:w="http://schemas.openxmlformats.org/wordprocessingml/2006/main" xmlns:w14="http://schemas.microsoft.com/office/word/2010/wordml" xmlns:w15="http://schemas.microsoft.com/office/word/2012/wordml" xmlns:wpg="http://schemas.microsoft.com/office/word/2010/wordprocessingGroup" xmlns:wpi="http://schemas.microsoft.com/office/word/2010/wordprocessingInk" xmlns:wne="http://schemas.microsoft.com/office/word/2006/wordml" xmlns:wps="http://schemas.microsoft.com/office/word/2010/wordprocessingShape" mc:Ignorable="w14 w15 wp14">
   <w15:person w15:author="Gregoire Lurton">
     <w15:presenceInfo w15:providerId="AD" w15:userId="S-1-5-21-1432448116-3596794978-2099202681-3116"/>
   </w15:person>
@@ -2096,7 +1669,7 @@
       </w:pPr>
     </w:pPrDefault>
   </w:docDefaults>
-  <w:latentStyles w:defLockedState="0" w:defUIPriority="99" w:defSemiHidden="0" w:defUnhideWhenUsed="0" w:defQFormat="0" w:count="380">
+  <w:latentStyles w:defLockedState="0" w:defUIPriority="99" w:defSemiHidden="0" w:defUnhideWhenUsed="0" w:defQFormat="0" w:count="371">
     <w:lsdException w:name="Normal" w:uiPriority="0" w:qFormat="1"/>
     <w:lsdException w:name="heading 1" w:uiPriority="9" w:qFormat="1"/>
     <w:lsdException w:name="heading 2" w:semiHidden="1" w:uiPriority="9" w:unhideWhenUsed="1" w:qFormat="1"/>
@@ -2473,11 +2046,11 @@
     <w:name w:val="Normal"/>
     <w:qFormat/>
   </w:style>
-  <w:style w:type="paragraph" w:styleId="Titre1">
+  <w:style w:type="paragraph" w:styleId="Heading1">
     <w:name w:val="heading 1"/>
     <w:basedOn w:val="Normal"/>
     <w:next w:val="Normal"/>
-    <w:link w:val="Titre1Car"/>
+    <w:link w:val="Heading1Char"/>
     <w:uiPriority w:val="9"/>
     <w:qFormat/>
     <w:rsid w:val="00B12E67"/>
@@ -2494,13 +2067,13 @@
       <w:szCs w:val="32"/>
     </w:rPr>
   </w:style>
-  <w:style w:type="character" w:default="1" w:styleId="Policepardfaut">
+  <w:style w:type="character" w:default="1" w:styleId="DefaultParagraphFont">
     <w:name w:val="Default Paragraph Font"/>
     <w:uiPriority w:val="1"/>
     <w:semiHidden/>
     <w:unhideWhenUsed/>
   </w:style>
-  <w:style w:type="table" w:default="1" w:styleId="TableauNormal">
+  <w:style w:type="table" w:default="1" w:styleId="TableNormal">
     <w:name w:val="Normal Table"/>
     <w:uiPriority w:val="99"/>
     <w:semiHidden/>
@@ -2515,13 +2088,13 @@
       </w:tblCellMar>
     </w:tblPr>
   </w:style>
-  <w:style w:type="numbering" w:default="1" w:styleId="Aucuneliste">
+  <w:style w:type="numbering" w:default="1" w:styleId="NoList">
     <w:name w:val="No List"/>
     <w:uiPriority w:val="99"/>
     <w:semiHidden/>
     <w:unhideWhenUsed/>
   </w:style>
-  <w:style w:type="paragraph" w:styleId="Pardeliste">
+  <w:style w:type="paragraph" w:styleId="ListParagraph">
     <w:name w:val="List Paragraph"/>
     <w:basedOn w:val="Normal"/>
     <w:uiPriority w:val="34"/>
@@ -2532,9 +2105,9 @@
       <w:contextualSpacing/>
     </w:pPr>
   </w:style>
-  <w:style w:type="character" w:styleId="Marquedecommentaire">
+  <w:style w:type="character" w:styleId="CommentReference">
     <w:name w:val="annotation reference"/>
-    <w:basedOn w:val="Policepardfaut"/>
+    <w:basedOn w:val="DefaultParagraphFont"/>
     <w:uiPriority w:val="99"/>
     <w:semiHidden/>
     <w:unhideWhenUsed/>
@@ -2544,10 +2117,10 @@
       <w:szCs w:val="16"/>
     </w:rPr>
   </w:style>
-  <w:style w:type="paragraph" w:styleId="Commentaire">
+  <w:style w:type="paragraph" w:styleId="CommentText">
     <w:name w:val="annotation text"/>
     <w:basedOn w:val="Normal"/>
-    <w:link w:val="CommentaireCar"/>
+    <w:link w:val="CommentTextChar"/>
     <w:uiPriority w:val="99"/>
     <w:semiHidden/>
     <w:unhideWhenUsed/>
@@ -2560,10 +2133,10 @@
       <w:szCs w:val="20"/>
     </w:rPr>
   </w:style>
-  <w:style w:type="character" w:customStyle="1" w:styleId="CommentaireCar">
-    <w:name w:val="Commentaire Car"/>
-    <w:basedOn w:val="Policepardfaut"/>
-    <w:link w:val="Commentaire"/>
+  <w:style w:type="character" w:customStyle="1" w:styleId="CommentTextChar">
+    <w:name w:val="Comment Text Char"/>
+    <w:basedOn w:val="DefaultParagraphFont"/>
+    <w:link w:val="CommentText"/>
     <w:uiPriority w:val="99"/>
     <w:semiHidden/>
     <w:rsid w:val="00CD3A76"/>
@@ -2572,11 +2145,11 @@
       <w:szCs w:val="20"/>
     </w:rPr>
   </w:style>
-  <w:style w:type="paragraph" w:styleId="Objetducommentaire">
+  <w:style w:type="paragraph" w:styleId="CommentSubject">
     <w:name w:val="annotation subject"/>
-    <w:basedOn w:val="Commentaire"/>
-    <w:next w:val="Commentaire"/>
-    <w:link w:val="ObjetducommentaireCar"/>
+    <w:basedOn w:val="CommentText"/>
+    <w:next w:val="CommentText"/>
+    <w:link w:val="CommentSubjectChar"/>
     <w:uiPriority w:val="99"/>
     <w:semiHidden/>
     <w:unhideWhenUsed/>
@@ -2586,10 +2159,10 @@
       <w:bCs/>
     </w:rPr>
   </w:style>
-  <w:style w:type="character" w:customStyle="1" w:styleId="ObjetducommentaireCar">
-    <w:name w:val="Objet du commentaire Car"/>
-    <w:basedOn w:val="CommentaireCar"/>
-    <w:link w:val="Objetducommentaire"/>
+  <w:style w:type="character" w:customStyle="1" w:styleId="CommentSubjectChar">
+    <w:name w:val="Comment Subject Char"/>
+    <w:basedOn w:val="CommentTextChar"/>
+    <w:link w:val="CommentSubject"/>
     <w:uiPriority w:val="99"/>
     <w:semiHidden/>
     <w:rsid w:val="00CD3A76"/>
@@ -2600,10 +2173,10 @@
       <w:szCs w:val="20"/>
     </w:rPr>
   </w:style>
-  <w:style w:type="paragraph" w:styleId="Textedebulles">
+  <w:style w:type="paragraph" w:styleId="BalloonText">
     <w:name w:val="Balloon Text"/>
     <w:basedOn w:val="Normal"/>
-    <w:link w:val="TextedebullesCar"/>
+    <w:link w:val="BalloonTextChar"/>
     <w:uiPriority w:val="99"/>
     <w:semiHidden/>
     <w:unhideWhenUsed/>
@@ -2617,10 +2190,10 @@
       <w:szCs w:val="18"/>
     </w:rPr>
   </w:style>
-  <w:style w:type="character" w:customStyle="1" w:styleId="TextedebullesCar">
-    <w:name w:val="Texte de bulles Car"/>
-    <w:basedOn w:val="Policepardfaut"/>
-    <w:link w:val="Textedebulles"/>
+  <w:style w:type="character" w:customStyle="1" w:styleId="BalloonTextChar">
+    <w:name w:val="Balloon Text Char"/>
+    <w:basedOn w:val="DefaultParagraphFont"/>
+    <w:link w:val="BalloonText"/>
     <w:uiPriority w:val="99"/>
     <w:semiHidden/>
     <w:rsid w:val="00CD3A76"/>
@@ -2630,10 +2203,10 @@
       <w:szCs w:val="18"/>
     </w:rPr>
   </w:style>
-  <w:style w:type="character" w:customStyle="1" w:styleId="Titre1Car">
-    <w:name w:val="Titre 1 Car"/>
-    <w:basedOn w:val="Policepardfaut"/>
-    <w:link w:val="Titre1"/>
+  <w:style w:type="character" w:customStyle="1" w:styleId="Heading1Char">
+    <w:name w:val="Heading 1 Char"/>
+    <w:basedOn w:val="DefaultParagraphFont"/>
+    <w:link w:val="Heading1"/>
     <w:uiPriority w:val="9"/>
     <w:rsid w:val="00B12E67"/>
     <w:rPr>
@@ -2643,16 +2216,15 @@
       <w:szCs w:val="32"/>
     </w:rPr>
   </w:style>
-  <w:style w:type="table" w:styleId="Grilledutableau">
+  <w:style w:type="table" w:styleId="TableGrid">
     <w:name w:val="Table Grid"/>
-    <w:basedOn w:val="TableauNormal"/>
+    <w:basedOn w:val="TableNormal"/>
     <w:uiPriority w:val="39"/>
     <w:rsid w:val="00B12E67"/>
     <w:pPr>
       <w:spacing w:after="0" w:line="240" w:lineRule="auto"/>
     </w:pPr>
     <w:tblPr>
-      <w:tblInd w:w="0" w:type="dxa"/>
       <w:tblBorders>
         <w:top w:val="single" w:sz="4" w:space="0" w:color="auto"/>
         <w:left w:val="single" w:sz="4" w:space="0" w:color="auto"/>
@@ -2661,12 +2233,6 @@
         <w:insideH w:val="single" w:sz="4" w:space="0" w:color="auto"/>
         <w:insideV w:val="single" w:sz="4" w:space="0" w:color="auto"/>
       </w:tblBorders>
-      <w:tblCellMar>
-        <w:top w:w="0" w:type="dxa"/>
-        <w:left w:w="108" w:type="dxa"/>
-        <w:bottom w:w="0" w:type="dxa"/>
-        <w:right w:w="108" w:type="dxa"/>
-      </w:tblCellMar>
     </w:tblPr>
   </w:style>
 </w:styles>
@@ -2938,7 +2504,7 @@
 </file>
 
 <file path=customXml/itemProps1.xml><?xml version="1.0" encoding="utf-8"?>
-<ds:datastoreItem xmlns:ds="http://schemas.openxmlformats.org/officeDocument/2006/customXml" ds:itemID="{9CE809FC-6671-E04A-8FE7-5C1504DE2FAF}">
+<ds:datastoreItem xmlns:ds="http://schemas.openxmlformats.org/officeDocument/2006/customXml" ds:itemID="{0AC180AF-54B8-4E3C-B1C4-3C38F54E8B04}">
   <ds:schemaRefs>
     <ds:schemaRef ds:uri="http://schemas.openxmlformats.org/officeDocument/2006/bibliography"/>
   </ds:schemaRefs>

</xml_diff>